<commit_message>
Doc: corrige plan de gestion de riesgos
</commit_message>
<xml_diff>
--- a/2. Etapa de elaboración/Iteración 1/Plan de calidad/Gestión de Riesgos/Plan de Gestión de Riesgos_Vesta Risk M.docx
+++ b/2. Etapa de elaboración/Iteración 1/Plan de calidad/Gestión de Riesgos/Plan de Gestión de Riesgos_Vesta Risk M.docx
@@ -3486,7 +3486,21 @@
       <w:rPr>
         <w:lang w:val="es-AR"/>
       </w:rPr>
-      <w:t xml:space="preserve">Nombre del Grupo de Desarrollo o Asignatura   </w:t>
+      <w:t>T-</w:t>
+    </w:r>
+    <w:proofErr w:type="spellStart"/>
+    <w:r>
+      <w:rPr>
+        <w:lang w:val="es-AR"/>
+      </w:rPr>
+      <w:t>Code</w:t>
+    </w:r>
+    <w:proofErr w:type="spellEnd"/>
+    <w:r>
+      <w:rPr>
+        <w:lang w:val="es-AR"/>
+      </w:rPr>
+      <w:t xml:space="preserve">   </w:t>
     </w:r>
     <w:r>
       <w:rPr>
@@ -3857,16 +3871,18 @@
   </w:p>
   <w:p>
     <w:pPr>
-      <w:tabs>
-        <w:tab w:val="center" w:pos="4252"/>
-      </w:tabs>
-      <w:spacing w:before="0"/>
+      <w:pStyle w:val="Sinespaciado"/>
     </w:pPr>
     <w:r>
-      <w:rPr>
-        <w:lang w:val="es-AR"/>
-      </w:rPr>
-      <w:t>Nombre del Autor</w:t>
+      <w:t xml:space="preserve">Agustín Collareda, Cintia </w:t>
+    </w:r>
+    <w:proofErr w:type="spellStart"/>
+    <w:r>
+      <w:t>Hernandez</w:t>
+    </w:r>
+    <w:proofErr w:type="spellEnd"/>
+    <w:r>
+      <w:t xml:space="preserve"> y Hugo Frey</w:t>
     </w:r>
   </w:p>
 </w:ftr>
@@ -6451,7 +6467,6 @@
     <w:uiPriority w:val="99"/>
     <w:semiHidden/>
     <w:unhideWhenUsed/>
-    <w:qFormat/>
     <w:tblPr>
       <w:tblInd w:w="0" w:type="dxa"/>
       <w:tblCellMar>
@@ -6833,7 +6848,7 @@
       <w:u w:val="single"/>
     </w:rPr>
   </w:style>
-  <w:style w:type="paragraph" w:styleId="TtulodeTDC">
+  <w:style w:type="paragraph" w:customStyle="1" w:styleId="TtulodeTDC">
     <w:name w:val="Título de TDC"/>
     <w:basedOn w:val="Ttulo1"/>
     <w:next w:val="Normal"/>

</xml_diff>

<commit_message>
Doc: agrega la seccion metodo tongji en el plan de gestion de riesgos
</commit_message>
<xml_diff>
--- a/2. Etapa de elaboración/Iteración 1/Plan de calidad/Gestión de Riesgos/Plan de Gestión de Riesgos_Vesta Risk M.docx
+++ b/2. Etapa de elaboración/Iteración 1/Plan de calidad/Gestión de Riesgos/Plan de Gestión de Riesgos_Vesta Risk M.docx
@@ -354,7 +354,25 @@
           <w:sz w:val="36"/>
           <w:szCs w:val="36"/>
         </w:rPr>
-        <w:t>Vesta Risk Manager</w:t>
+        <w:t xml:space="preserve">Vesta </w:t>
+      </w:r>
+      <w:proofErr w:type="spellStart"/>
+      <w:r>
+        <w:rPr>
+          <w:rFonts w:ascii="Cambria" w:hAnsi="Cambria"/>
+          <w:sz w:val="36"/>
+          <w:szCs w:val="36"/>
+        </w:rPr>
+        <w:t>Risk</w:t>
+      </w:r>
+      <w:proofErr w:type="spellEnd"/>
+      <w:r>
+        <w:rPr>
+          <w:rFonts w:ascii="Cambria" w:hAnsi="Cambria"/>
+          <w:sz w:val="36"/>
+          <w:szCs w:val="36"/>
+        </w:rPr>
+        <w:t xml:space="preserve"> Manager</w:t>
       </w:r>
     </w:p>
     <w:p>
@@ -385,15 +403,31 @@
         <w:rPr>
           <w:lang w:val="es-AR"/>
         </w:rPr>
-        <w:t>T-Code</w:t>
-      </w:r>
+        <w:t>T-</w:t>
+      </w:r>
+      <w:proofErr w:type="spellStart"/>
+      <w:r>
+        <w:rPr>
+          <w:lang w:val="es-AR"/>
+        </w:rPr>
+        <w:t>Code</w:t>
+      </w:r>
+      <w:proofErr w:type="spellEnd"/>
     </w:p>
     <w:p>
       <w:pPr>
         <w:pStyle w:val="Sinespaciado"/>
       </w:pPr>
       <w:r>
-        <w:t>Agustín Collareda, Cintia Hernandez y Hugo Frey</w:t>
+        <w:t xml:space="preserve">Agustín Collareda, Cintia </w:t>
+      </w:r>
+      <w:proofErr w:type="spellStart"/>
+      <w:r>
+        <w:t>Hernandez</w:t>
+      </w:r>
+      <w:proofErr w:type="spellEnd"/>
+      <w:r>
+        <w:t xml:space="preserve"> y Hugo Frey</w:t>
       </w:r>
     </w:p>
     <w:p/>
@@ -3269,86 +3303,16 @@
     </w:p>
     <w:p>
       <w:pPr>
-        <w:pStyle w:val="PSI-Normal"/>
-      </w:pPr>
-    </w:p>
-    <w:p>
-      <w:pPr>
-        <w:pStyle w:val="PSI-Ttulo1"/>
-      </w:pPr>
-      <w:bookmarkStart w:id="16" w:name="_Toc257626278"/>
-      <w:r>
-        <w:t>Seguimiento de Riesgos</w:t>
-      </w:r>
-      <w:bookmarkEnd w:id="16"/>
-      <w:r>
-        <w:br/>
-      </w:r>
-    </w:p>
-    <w:p>
-      <w:pPr>
         <w:pStyle w:val="PSI-Ttulo2"/>
       </w:pPr>
-      <w:bookmarkStart w:id="17" w:name="_Toc257626279"/>
-      <w:r>
-        <w:t>Etapa de trabajo</w:t>
-      </w:r>
-      <w:bookmarkEnd w:id="17"/>
-    </w:p>
-    <w:p>
-      <w:pPr>
-        <w:pStyle w:val="PSI-Normal"/>
-      </w:pPr>
-      <w:r>
-        <w:t xml:space="preserve">El seguimiento de riesgos se </w:t>
-      </w:r>
-      <w:r>
-        <w:t>llevará a cabo</w:t>
-      </w:r>
-      <w:r>
-        <w:t xml:space="preserve"> durante todo el proyecto.</w:t>
-      </w:r>
-    </w:p>
-    <w:p>
-      <w:pPr>
-        <w:pStyle w:val="PSI-Normal"/>
-      </w:pPr>
-    </w:p>
-    <w:p>
-      <w:pPr>
-        <w:pStyle w:val="PSI-Ttulo2"/>
-      </w:pPr>
-      <w:bookmarkStart w:id="18" w:name="_Toc257626280"/>
-      <w:r>
-        <w:t>Documentos relacionados</w:t>
-      </w:r>
-      <w:bookmarkEnd w:id="18"/>
-    </w:p>
-    <w:p>
-      <w:pPr>
-        <w:pStyle w:val="PSI-Normal"/>
-      </w:pPr>
-      <w:r>
-        <w:t>En esta etapa se trabajará sobre el documento “</w:t>
-      </w:r>
-      <w:r>
-        <w:t>Seguimiento de Riesgos”.</w:t>
-      </w:r>
-    </w:p>
-    <w:p>
-      <w:pPr>
-        <w:pStyle w:val="PSI-Normal"/>
-      </w:pPr>
-    </w:p>
-    <w:p>
-      <w:pPr>
-        <w:pStyle w:val="PSI-Ttulo2"/>
-      </w:pPr>
-      <w:bookmarkStart w:id="19" w:name="_Toc257626281"/>
-      <w:r>
-        <w:t>Descripción del documento</w:t>
-      </w:r>
-      <w:bookmarkEnd w:id="19"/>
+      <w:r>
+        <w:t xml:space="preserve">Método </w:t>
+      </w:r>
+      <w:proofErr w:type="spellStart"/>
+      <w:r>
+        <w:t>Tongji</w:t>
+      </w:r>
+      <w:proofErr w:type="spellEnd"/>
     </w:p>
     <w:p>
       <w:pPr>
@@ -3356,39 +3320,52 @@
         <w:ind w:left="0" w:firstLine="0"/>
       </w:pPr>
       <w:r>
-        <w:t>Cada riesgo destacado durante la etapa de análisis tendrá un</w:t>
-      </w:r>
-      <w:r>
-        <w:t>a</w:t>
-      </w:r>
-      <w:r>
-        <w:t xml:space="preserve"> referencia dentro de este documento.</w:t>
-      </w:r>
-      <w:r>
-        <w:t xml:space="preserve"> A su vez cada referencia cuenta con cuatro incisos: Identificación, Análisis, Plan de Riesgos y Seguimiento, donde los primero</w:t>
-      </w:r>
-      <w:r>
-        <w:t>s</w:t>
-      </w:r>
-      <w:r>
-        <w:t xml:space="preserve"> dos fueron completados durante la etapa previa.</w:t>
-      </w:r>
-    </w:p>
-    <w:p>
-      <w:pPr>
-        <w:pStyle w:val="PSI-Normal"/>
-      </w:pPr>
-    </w:p>
-    <w:p>
-      <w:pPr>
-        <w:pStyle w:val="PSI-Ttulo2"/>
-      </w:pPr>
-      <w:bookmarkStart w:id="20" w:name="_Toc257626282"/>
-      <w:r>
-        <w:lastRenderedPageBreak/>
-        <w:t>Metodología de trabajo</w:t>
-      </w:r>
-      <w:bookmarkEnd w:id="20"/>
+        <w:t xml:space="preserve">El método </w:t>
+      </w:r>
+      <w:proofErr w:type="spellStart"/>
+      <w:r>
+        <w:t>Tongji</w:t>
+      </w:r>
+      <w:proofErr w:type="spellEnd"/>
+      <w:r>
+        <w:t xml:space="preserve">, desarrollado por </w:t>
+      </w:r>
+      <w:r>
+        <w:t xml:space="preserve">la </w:t>
+      </w:r>
+      <w:proofErr w:type="spellStart"/>
+      <w:r>
+        <w:t>Tongji</w:t>
+      </w:r>
+      <w:proofErr w:type="spellEnd"/>
+      <w:r>
+        <w:t xml:space="preserve"> </w:t>
+      </w:r>
+      <w:proofErr w:type="spellStart"/>
+      <w:r>
+        <w:t>University</w:t>
+      </w:r>
+      <w:proofErr w:type="spellEnd"/>
+      <w:r>
+        <w:t xml:space="preserve"> en China, </w:t>
+      </w:r>
+      <w:r>
+        <w:t xml:space="preserve">es una metodología de análisis y evaluación de riesgos que se utilizará en paralelo con la propuesta </w:t>
+      </w:r>
+      <w:r>
+        <w:t>por</w:t>
+      </w:r>
+      <w:r>
+        <w:t xml:space="preserve"> PSI. El objetivo es comparar ambos métodos y buscar ideas innovadoras para el sistema de evaluación de riesgos que utilizará Vesta </w:t>
+      </w:r>
+      <w:proofErr w:type="spellStart"/>
+      <w:r>
+        <w:t>Risk</w:t>
+      </w:r>
+      <w:proofErr w:type="spellEnd"/>
+      <w:r>
+        <w:t xml:space="preserve"> Manager.</w:t>
+      </w:r>
     </w:p>
     <w:p>
       <w:pPr>
@@ -3396,13 +3373,358 @@
         <w:ind w:left="0" w:firstLine="0"/>
       </w:pPr>
       <w:r>
-        <w:t>El responsable de la Gestión de Riesgos completará el inciso Plan de Riesgos, para cada riesgo existente, colocando el tipo de estrategia propuesta (Eliminación, mitigación o Contingencia), el responsable de la tarea, la respuesta al riesgo (Actividad a realizar), y la etapa del desarrollo durante la cual se deberá efectuar.</w:t>
+        <w:t xml:space="preserve">El método </w:t>
+      </w:r>
+      <w:proofErr w:type="spellStart"/>
+      <w:r>
+        <w:t>Tongji</w:t>
+      </w:r>
+      <w:proofErr w:type="spellEnd"/>
+      <w:r>
+        <w:t xml:space="preserve"> consiste en evaluar el impacto y la probabilidad de los riesgos en una escala del 1 al 10. Posteriormente, se multiplica el nivel de impacto por el de probabilidad, obteniendo el factor de riesgo. Las decisiones se tomarán en función de la importancia del riesgo, según el factor de riesgo resultante.</w:t>
       </w:r>
     </w:p>
     <w:p>
       <w:pPr>
         <w:pStyle w:val="PSI-Normal"/>
         <w:ind w:left="0" w:firstLine="0"/>
+        <w:rPr>
+          <w:u w:val="single"/>
+        </w:rPr>
+      </w:pPr>
+      <w:r>
+        <w:t>A continuación, se presentan imágenes que presentan un análisis cualitativo de los niveles de impacto y probabilidad y las decisiones tomadas en base al factor de riesgo.</w:t>
+      </w:r>
+    </w:p>
+    <w:p>
+      <w:pPr>
+        <w:pStyle w:val="PSI-Normal"/>
+        <w:ind w:left="0" w:firstLine="0"/>
+      </w:pPr>
+      <w:r>
+        <w:rPr>
+          <w:noProof/>
+        </w:rPr>
+        <w:lastRenderedPageBreak/>
+        <w:drawing>
+          <wp:inline distT="0" distB="0" distL="0" distR="0" wp14:anchorId="5D50375D" wp14:editId="7C66F52A">
+            <wp:extent cx="4486275" cy="2552700"/>
+            <wp:effectExtent l="0" t="0" r="9525" b="0"/>
+            <wp:docPr id="1725002271" name="Imagen 16"/>
+            <wp:cNvGraphicFramePr>
+              <a:graphicFrameLocks xmlns:a="http://schemas.openxmlformats.org/drawingml/2006/main" noChangeAspect="1"/>
+            </wp:cNvGraphicFramePr>
+            <a:graphic xmlns:a="http://schemas.openxmlformats.org/drawingml/2006/main">
+              <a:graphicData uri="http://schemas.openxmlformats.org/drawingml/2006/picture">
+                <pic:pic xmlns:pic="http://schemas.openxmlformats.org/drawingml/2006/picture">
+                  <pic:nvPicPr>
+                    <pic:cNvPr id="0" name="Picture 2"/>
+                    <pic:cNvPicPr>
+                      <a:picLocks noChangeAspect="1" noChangeArrowheads="1"/>
+                    </pic:cNvPicPr>
+                  </pic:nvPicPr>
+                  <pic:blipFill>
+                    <a:blip r:embed="rId12">
+                      <a:extLst>
+                        <a:ext uri="{28A0092B-C50C-407E-A947-70E740481C1C}">
+                          <a14:useLocalDpi xmlns:a14="http://schemas.microsoft.com/office/drawing/2010/main" val="0"/>
+                        </a:ext>
+                      </a:extLst>
+                    </a:blip>
+                    <a:srcRect/>
+                    <a:stretch>
+                      <a:fillRect/>
+                    </a:stretch>
+                  </pic:blipFill>
+                  <pic:spPr bwMode="auto">
+                    <a:xfrm>
+                      <a:off x="0" y="0"/>
+                      <a:ext cx="4486275" cy="2552700"/>
+                    </a:xfrm>
+                    <a:prstGeom prst="rect">
+                      <a:avLst/>
+                    </a:prstGeom>
+                    <a:noFill/>
+                    <a:ln>
+                      <a:noFill/>
+                    </a:ln>
+                  </pic:spPr>
+                </pic:pic>
+              </a:graphicData>
+            </a:graphic>
+          </wp:inline>
+        </w:drawing>
+      </w:r>
+    </w:p>
+    <w:p>
+      <w:pPr>
+        <w:pStyle w:val="PSI-Normal"/>
+        <w:ind w:left="0" w:firstLine="0"/>
+        <w:rPr>
+          <w:u w:val="single"/>
+        </w:rPr>
+      </w:pPr>
+    </w:p>
+    <w:p>
+      <w:pPr>
+        <w:pStyle w:val="PSI-Normal"/>
+        <w:ind w:left="0" w:firstLine="0"/>
+      </w:pPr>
+      <w:r>
+        <w:rPr>
+          <w:noProof/>
+        </w:rPr>
+        <w:drawing>
+          <wp:inline distT="0" distB="0" distL="0" distR="0" wp14:anchorId="6968D003" wp14:editId="01A71726">
+            <wp:extent cx="4305300" cy="2581275"/>
+            <wp:effectExtent l="0" t="0" r="0" b="9525"/>
+            <wp:docPr id="335606040" name="Imagen 15"/>
+            <wp:cNvGraphicFramePr>
+              <a:graphicFrameLocks xmlns:a="http://schemas.openxmlformats.org/drawingml/2006/main" noChangeAspect="1"/>
+            </wp:cNvGraphicFramePr>
+            <a:graphic xmlns:a="http://schemas.openxmlformats.org/drawingml/2006/main">
+              <a:graphicData uri="http://schemas.openxmlformats.org/drawingml/2006/picture">
+                <pic:pic xmlns:pic="http://schemas.openxmlformats.org/drawingml/2006/picture">
+                  <pic:nvPicPr>
+                    <pic:cNvPr id="0" name="Picture 1"/>
+                    <pic:cNvPicPr>
+                      <a:picLocks noChangeAspect="1" noChangeArrowheads="1"/>
+                    </pic:cNvPicPr>
+                  </pic:nvPicPr>
+                  <pic:blipFill>
+                    <a:blip r:embed="rId13">
+                      <a:extLst>
+                        <a:ext uri="{28A0092B-C50C-407E-A947-70E740481C1C}">
+                          <a14:useLocalDpi xmlns:a14="http://schemas.microsoft.com/office/drawing/2010/main" val="0"/>
+                        </a:ext>
+                      </a:extLst>
+                    </a:blip>
+                    <a:srcRect/>
+                    <a:stretch>
+                      <a:fillRect/>
+                    </a:stretch>
+                  </pic:blipFill>
+                  <pic:spPr bwMode="auto">
+                    <a:xfrm>
+                      <a:off x="0" y="0"/>
+                      <a:ext cx="4305300" cy="2581275"/>
+                    </a:xfrm>
+                    <a:prstGeom prst="rect">
+                      <a:avLst/>
+                    </a:prstGeom>
+                    <a:noFill/>
+                    <a:ln>
+                      <a:noFill/>
+                    </a:ln>
+                  </pic:spPr>
+                </pic:pic>
+              </a:graphicData>
+            </a:graphic>
+          </wp:inline>
+        </w:drawing>
+      </w:r>
+    </w:p>
+    <w:p>
+      <w:pPr>
+        <w:pStyle w:val="PSI-Normal"/>
+        <w:ind w:left="0" w:firstLine="0"/>
+      </w:pPr>
+    </w:p>
+    <w:p>
+      <w:pPr>
+        <w:pStyle w:val="PSI-Normal"/>
+        <w:ind w:left="0" w:firstLine="0"/>
+      </w:pPr>
+      <w:r>
+        <w:rPr>
+          <w:noProof/>
+        </w:rPr>
+        <w:drawing>
+          <wp:inline distT="0" distB="0" distL="0" distR="0" wp14:anchorId="2F070FDC" wp14:editId="3CF84A02">
+            <wp:extent cx="3886200" cy="1362075"/>
+            <wp:effectExtent l="0" t="0" r="0" b="9525"/>
+            <wp:docPr id="411882239" name="Imagen 17"/>
+            <wp:cNvGraphicFramePr>
+              <a:graphicFrameLocks xmlns:a="http://schemas.openxmlformats.org/drawingml/2006/main" noChangeAspect="1"/>
+            </wp:cNvGraphicFramePr>
+            <a:graphic xmlns:a="http://schemas.openxmlformats.org/drawingml/2006/main">
+              <a:graphicData uri="http://schemas.openxmlformats.org/drawingml/2006/picture">
+                <pic:pic xmlns:pic="http://schemas.openxmlformats.org/drawingml/2006/picture">
+                  <pic:nvPicPr>
+                    <pic:cNvPr id="0" name="Picture 3"/>
+                    <pic:cNvPicPr>
+                      <a:picLocks noChangeAspect="1" noChangeArrowheads="1"/>
+                    </pic:cNvPicPr>
+                  </pic:nvPicPr>
+                  <pic:blipFill>
+                    <a:blip r:embed="rId14">
+                      <a:extLst>
+                        <a:ext uri="{28A0092B-C50C-407E-A947-70E740481C1C}">
+                          <a14:useLocalDpi xmlns:a14="http://schemas.microsoft.com/office/drawing/2010/main" val="0"/>
+                        </a:ext>
+                      </a:extLst>
+                    </a:blip>
+                    <a:srcRect/>
+                    <a:stretch>
+                      <a:fillRect/>
+                    </a:stretch>
+                  </pic:blipFill>
+                  <pic:spPr bwMode="auto">
+                    <a:xfrm>
+                      <a:off x="0" y="0"/>
+                      <a:ext cx="3886200" cy="1362075"/>
+                    </a:xfrm>
+                    <a:prstGeom prst="rect">
+                      <a:avLst/>
+                    </a:prstGeom>
+                    <a:noFill/>
+                    <a:ln>
+                      <a:noFill/>
+                    </a:ln>
+                  </pic:spPr>
+                </pic:pic>
+              </a:graphicData>
+            </a:graphic>
+          </wp:inline>
+        </w:drawing>
+      </w:r>
+    </w:p>
+    <w:p>
+      <w:pPr>
+        <w:pStyle w:val="PSI-Normal"/>
+        <w:ind w:left="0" w:firstLine="0"/>
+      </w:pPr>
+    </w:p>
+    <w:p>
+      <w:pPr>
+        <w:pStyle w:val="PSI-Ttulo1"/>
+      </w:pPr>
+      <w:bookmarkStart w:id="16" w:name="_Toc257626278"/>
+      <w:r>
+        <w:t>Seguimiento de Riesgos</w:t>
+      </w:r>
+      <w:bookmarkEnd w:id="16"/>
+      <w:r>
+        <w:br/>
+      </w:r>
+    </w:p>
+    <w:p>
+      <w:pPr>
+        <w:pStyle w:val="PSI-Ttulo2"/>
+      </w:pPr>
+      <w:bookmarkStart w:id="17" w:name="_Toc257626279"/>
+      <w:r>
+        <w:t>Etapa de trabajo</w:t>
+      </w:r>
+      <w:bookmarkEnd w:id="17"/>
+    </w:p>
+    <w:p>
+      <w:pPr>
+        <w:pStyle w:val="PSI-Normal"/>
+      </w:pPr>
+      <w:r>
+        <w:t xml:space="preserve">El seguimiento de riesgos se </w:t>
+      </w:r>
+      <w:r>
+        <w:t>llevará a cabo</w:t>
+      </w:r>
+      <w:r>
+        <w:t xml:space="preserve"> durante todo el proyecto.</w:t>
+      </w:r>
+    </w:p>
+    <w:p>
+      <w:pPr>
+        <w:pStyle w:val="PSI-Normal"/>
+      </w:pPr>
+    </w:p>
+    <w:p>
+      <w:pPr>
+        <w:pStyle w:val="PSI-Ttulo2"/>
+      </w:pPr>
+      <w:bookmarkStart w:id="18" w:name="_Toc257626280"/>
+      <w:r>
+        <w:t>Documentos relacionados</w:t>
+      </w:r>
+      <w:bookmarkEnd w:id="18"/>
+    </w:p>
+    <w:p>
+      <w:pPr>
+        <w:pStyle w:val="PSI-Normal"/>
+      </w:pPr>
+      <w:r>
+        <w:t>En esta etapa se trabajará sobre el documento “</w:t>
+      </w:r>
+      <w:r>
+        <w:t>Seguimiento de Riesgos”.</w:t>
+      </w:r>
+    </w:p>
+    <w:p>
+      <w:pPr>
+        <w:pStyle w:val="PSI-Normal"/>
+      </w:pPr>
+    </w:p>
+    <w:p>
+      <w:pPr>
+        <w:pStyle w:val="PSI-Ttulo2"/>
+      </w:pPr>
+      <w:bookmarkStart w:id="19" w:name="_Toc257626281"/>
+      <w:r>
+        <w:t>Descripción del documento</w:t>
+      </w:r>
+      <w:bookmarkEnd w:id="19"/>
+    </w:p>
+    <w:p>
+      <w:pPr>
+        <w:pStyle w:val="PSI-Normal"/>
+        <w:ind w:left="0" w:firstLine="0"/>
+      </w:pPr>
+      <w:r>
+        <w:t>Cada riesgo destacado durante la etapa de análisis tendrá un</w:t>
+      </w:r>
+      <w:r>
+        <w:t>a</w:t>
+      </w:r>
+      <w:r>
+        <w:t xml:space="preserve"> referencia dentro de este documento.</w:t>
+      </w:r>
+      <w:r>
+        <w:t xml:space="preserve"> A su vez cada referencia cuenta con cuatro incisos: Identificación, Análisis, Plan de Riesgos y Seguimiento, donde los primero</w:t>
+      </w:r>
+      <w:r>
+        <w:t>s</w:t>
+      </w:r>
+      <w:r>
+        <w:t xml:space="preserve"> dos fueron completados durante la etapa previa.</w:t>
+      </w:r>
+    </w:p>
+    <w:p>
+      <w:pPr>
+        <w:pStyle w:val="PSI-Normal"/>
+      </w:pPr>
+    </w:p>
+    <w:p>
+      <w:pPr>
+        <w:pStyle w:val="PSI-Ttulo2"/>
+      </w:pPr>
+      <w:bookmarkStart w:id="20" w:name="_Toc257626282"/>
+      <w:r>
+        <w:t>Metodología de trabajo</w:t>
+      </w:r>
+      <w:bookmarkEnd w:id="20"/>
+    </w:p>
+    <w:p>
+      <w:pPr>
+        <w:pStyle w:val="PSI-Normal"/>
+        <w:ind w:left="0" w:firstLine="0"/>
+      </w:pPr>
+      <w:r>
+        <w:t>El responsable de la Gestión de Riesgos completará el inciso Plan de Riesgos, para cada riesgo existente, colocando el tipo de estrategia propuesta (Eliminación, mitigación o Contingencia), el responsable de la tarea, la respuesta al riesgo (Actividad a realizar), y la etapa del desarrollo durante la cual se deberá efectuar.</w:t>
+      </w:r>
+    </w:p>
+    <w:p>
+      <w:pPr>
+        <w:pStyle w:val="PSI-Normal"/>
+        <w:ind w:left="0" w:firstLine="0"/>
       </w:pPr>
       <w:r>
         <w:t>En la sección Seguimiento, se incluirán todas aquellas actividades que se realicen concernientes a lograr el éxito de las estrategias planificadas.</w:t>
@@ -3414,8 +3736,8 @@
       </w:pPr>
     </w:p>
     <w:sectPr>
-      <w:headerReference w:type="default" r:id="rId12"/>
-      <w:footerReference w:type="default" r:id="rId13"/>
+      <w:headerReference w:type="default" r:id="rId15"/>
+      <w:footerReference w:type="default" r:id="rId16"/>
       <w:pgSz w:w="11906" w:h="16838"/>
       <w:pgMar w:top="1535" w:right="1701" w:bottom="1417" w:left="1701" w:header="567" w:footer="572" w:gutter="0"/>
       <w:cols w:space="708"/>
@@ -3466,8 +3788,16 @@
       <w:rPr>
         <w:lang w:val="es-AR"/>
       </w:rPr>
-      <w:t>T-Code</w:t>
+      <w:t>T-</w:t>
     </w:r>
+    <w:proofErr w:type="spellStart"/>
+    <w:r>
+      <w:rPr>
+        <w:lang w:val="es-AR"/>
+      </w:rPr>
+      <w:t>Code</w:t>
+    </w:r>
+    <w:proofErr w:type="spellEnd"/>
     <w:r>
       <w:rPr>
         <w:lang w:val="es-AR"/>
@@ -3846,7 +4176,15 @@
       <w:pStyle w:val="Sinespaciado"/>
     </w:pPr>
     <w:r>
-      <w:t>Agustín Collareda, Cintia Hernandez y Hugo Frey</w:t>
+      <w:t xml:space="preserve">Agustín Collareda, Cintia </w:t>
+    </w:r>
+    <w:proofErr w:type="spellStart"/>
+    <w:r>
+      <w:t>Hernandez</w:t>
+    </w:r>
+    <w:proofErr w:type="spellEnd"/>
+    <w:r>
+      <w:t xml:space="preserve"> y Hugo Frey</w:t>
     </w:r>
   </w:p>
 </w:ftr>
@@ -4334,7 +4672,23 @@
         <w:rFonts w:ascii="Cambria" w:eastAsia="Times New Roman" w:hAnsi="Cambria"/>
         <w:szCs w:val="36"/>
       </w:rPr>
-      <w:t>Vesta Risk Manager</w:t>
+      <w:t xml:space="preserve">Vesta </w:t>
+    </w:r>
+    <w:proofErr w:type="spellStart"/>
+    <w:r>
+      <w:rPr>
+        <w:rFonts w:ascii="Cambria" w:eastAsia="Times New Roman" w:hAnsi="Cambria"/>
+        <w:szCs w:val="36"/>
+      </w:rPr>
+      <w:t>Risk</w:t>
+    </w:r>
+    <w:proofErr w:type="spellEnd"/>
+    <w:r>
+      <w:rPr>
+        <w:rFonts w:ascii="Cambria" w:eastAsia="Times New Roman" w:hAnsi="Cambria"/>
+        <w:szCs w:val="36"/>
+      </w:rPr>
+      <w:t xml:space="preserve"> Manager</w:t>
     </w:r>
     <w:r>
       <w:rPr>
@@ -6399,7 +6753,6 @@
   <w:style w:type="character" w:default="1" w:styleId="Fuentedeprrafopredeter">
     <w:name w:val="Default Paragraph Font"/>
     <w:uiPriority w:val="1"/>
-    <w:semiHidden/>
     <w:unhideWhenUsed/>
   </w:style>
   <w:style w:type="table" w:default="1" w:styleId="Tablanormal">

</xml_diff>

<commit_message>
Doc: Se modificaron algunas explicaciones del plan de riesgo
</commit_message>
<xml_diff>
--- a/2. Etapa de elaboración/Iteración 1/Plan de calidad/Gestión de Riesgos/Plan de Gestión de Riesgos_Vesta Risk M.docx
+++ b/2. Etapa de elaboración/Iteración 1/Plan de calidad/Gestión de Riesgos/Plan de Gestión de Riesgos_Vesta Risk M.docx
@@ -871,8 +871,8 @@
           <w:bCs w:val="0"/>
           <w:noProof/>
           <w:kern w:val="2"/>
-          <w:sz w:val="22"/>
-          <w:szCs w:val="22"/>
+          <w:sz w:val="24"/>
+          <w:szCs w:val="24"/>
           <w:lang w:val="es-AR" w:eastAsia="es-AR"/>
           <w14:ligatures w14:val="standardContextual"/>
         </w:rPr>
@@ -886,7 +886,7 @@
       <w:r>
         <w:fldChar w:fldCharType="separate"/>
       </w:r>
-      <w:hyperlink w:anchor="_Toc177732335" w:history="1">
+      <w:hyperlink w:anchor="_Toc177737581" w:history="1">
         <w:r>
           <w:rPr>
             <w:rStyle w:val="Hipervnculo"/>
@@ -913,7 +913,7 @@
             <w:noProof/>
             <w:webHidden/>
           </w:rPr>
-          <w:instrText xml:space="preserve"> PAGEREF _Toc177732335 \h </w:instrText>
+          <w:instrText xml:space="preserve"> PAGEREF _Toc177737581 \h </w:instrText>
         </w:r>
         <w:r>
           <w:rPr>
@@ -953,13 +953,13 @@
           <w:iCs w:val="0"/>
           <w:noProof/>
           <w:kern w:val="2"/>
-          <w:sz w:val="22"/>
-          <w:szCs w:val="22"/>
+          <w:sz w:val="24"/>
+          <w:szCs w:val="24"/>
           <w:lang w:val="es-AR" w:eastAsia="es-AR"/>
           <w14:ligatures w14:val="standardContextual"/>
         </w:rPr>
       </w:pPr>
-      <w:hyperlink w:anchor="_Toc177732336" w:history="1">
+      <w:hyperlink w:anchor="_Toc177737582" w:history="1">
         <w:r>
           <w:rPr>
             <w:rStyle w:val="Hipervnculo"/>
@@ -986,7 +986,7 @@
             <w:noProof/>
             <w:webHidden/>
           </w:rPr>
-          <w:instrText xml:space="preserve"> PAGEREF _Toc177732336 \h </w:instrText>
+          <w:instrText xml:space="preserve"> PAGEREF _Toc177737582 \h </w:instrText>
         </w:r>
         <w:r>
           <w:rPr>
@@ -1026,13 +1026,13 @@
           <w:iCs w:val="0"/>
           <w:noProof/>
           <w:kern w:val="2"/>
-          <w:sz w:val="22"/>
-          <w:szCs w:val="22"/>
+          <w:sz w:val="24"/>
+          <w:szCs w:val="24"/>
           <w:lang w:val="es-AR" w:eastAsia="es-AR"/>
           <w14:ligatures w14:val="standardContextual"/>
         </w:rPr>
       </w:pPr>
-      <w:hyperlink w:anchor="_Toc177732337" w:history="1">
+      <w:hyperlink w:anchor="_Toc177737583" w:history="1">
         <w:r>
           <w:rPr>
             <w:rStyle w:val="Hipervnculo"/>
@@ -1059,7 +1059,7 @@
             <w:noProof/>
             <w:webHidden/>
           </w:rPr>
-          <w:instrText xml:space="preserve"> PAGEREF _Toc177732337 \h </w:instrText>
+          <w:instrText xml:space="preserve"> PAGEREF _Toc177737583 \h </w:instrText>
         </w:r>
         <w:r>
           <w:rPr>
@@ -1097,13 +1097,13 @@
           <w:rFonts w:asciiTheme="minorHAnsi" w:eastAsiaTheme="minorEastAsia" w:hAnsiTheme="minorHAnsi" w:cstheme="minorBidi"/>
           <w:noProof/>
           <w:kern w:val="2"/>
-          <w:sz w:val="22"/>
-          <w:szCs w:val="22"/>
+          <w:sz w:val="24"/>
+          <w:szCs w:val="24"/>
           <w:lang w:val="es-AR" w:eastAsia="es-AR"/>
           <w14:ligatures w14:val="standardContextual"/>
         </w:rPr>
       </w:pPr>
-      <w:hyperlink w:anchor="_Toc177732338" w:history="1">
+      <w:hyperlink w:anchor="_Toc177737584" w:history="1">
         <w:r>
           <w:rPr>
             <w:rStyle w:val="Hipervnculo"/>
@@ -1130,7 +1130,7 @@
             <w:noProof/>
             <w:webHidden/>
           </w:rPr>
-          <w:instrText xml:space="preserve"> PAGEREF _Toc177732338 \h </w:instrText>
+          <w:instrText xml:space="preserve"> PAGEREF _Toc177737584 \h </w:instrText>
         </w:r>
         <w:r>
           <w:rPr>
@@ -1168,13 +1168,13 @@
           <w:rFonts w:asciiTheme="minorHAnsi" w:eastAsiaTheme="minorEastAsia" w:hAnsiTheme="minorHAnsi" w:cstheme="minorBidi"/>
           <w:noProof/>
           <w:kern w:val="2"/>
-          <w:sz w:val="22"/>
-          <w:szCs w:val="22"/>
+          <w:sz w:val="24"/>
+          <w:szCs w:val="24"/>
           <w:lang w:val="es-AR" w:eastAsia="es-AR"/>
           <w14:ligatures w14:val="standardContextual"/>
         </w:rPr>
       </w:pPr>
-      <w:hyperlink w:anchor="_Toc177732339" w:history="1">
+      <w:hyperlink w:anchor="_Toc177737585" w:history="1">
         <w:r>
           <w:rPr>
             <w:rStyle w:val="Hipervnculo"/>
@@ -1201,7 +1201,7 @@
             <w:noProof/>
             <w:webHidden/>
           </w:rPr>
-          <w:instrText xml:space="preserve"> PAGEREF _Toc177732339 \h </w:instrText>
+          <w:instrText xml:space="preserve"> PAGEREF _Toc177737585 \h </w:instrText>
         </w:r>
         <w:r>
           <w:rPr>
@@ -1241,13 +1241,13 @@
           <w:iCs w:val="0"/>
           <w:noProof/>
           <w:kern w:val="2"/>
-          <w:sz w:val="22"/>
-          <w:szCs w:val="22"/>
+          <w:sz w:val="24"/>
+          <w:szCs w:val="24"/>
           <w:lang w:val="es-AR" w:eastAsia="es-AR"/>
           <w14:ligatures w14:val="standardContextual"/>
         </w:rPr>
       </w:pPr>
-      <w:hyperlink w:anchor="_Toc177732340" w:history="1">
+      <w:hyperlink w:anchor="_Toc177737586" w:history="1">
         <w:r>
           <w:rPr>
             <w:rStyle w:val="Hipervnculo"/>
@@ -1274,7 +1274,7 @@
             <w:noProof/>
             <w:webHidden/>
           </w:rPr>
-          <w:instrText xml:space="preserve"> PAGEREF _Toc177732340 \h </w:instrText>
+          <w:instrText xml:space="preserve"> PAGEREF _Toc177737586 \h </w:instrText>
         </w:r>
         <w:r>
           <w:rPr>
@@ -1314,13 +1314,13 @@
           <w:bCs w:val="0"/>
           <w:noProof/>
           <w:kern w:val="2"/>
-          <w:sz w:val="22"/>
-          <w:szCs w:val="22"/>
+          <w:sz w:val="24"/>
+          <w:szCs w:val="24"/>
           <w:lang w:val="es-AR" w:eastAsia="es-AR"/>
           <w14:ligatures w14:val="standardContextual"/>
         </w:rPr>
       </w:pPr>
-      <w:hyperlink w:anchor="_Toc177732341" w:history="1">
+      <w:hyperlink w:anchor="_Toc177737587" w:history="1">
         <w:r>
           <w:rPr>
             <w:rStyle w:val="Hipervnculo"/>
@@ -1347,7 +1347,7 @@
             <w:noProof/>
             <w:webHidden/>
           </w:rPr>
-          <w:instrText xml:space="preserve"> PAGEREF _Toc177732341 \h </w:instrText>
+          <w:instrText xml:space="preserve"> PAGEREF _Toc177737587 \h </w:instrText>
         </w:r>
         <w:r>
           <w:rPr>
@@ -1387,13 +1387,13 @@
           <w:iCs w:val="0"/>
           <w:noProof/>
           <w:kern w:val="2"/>
-          <w:sz w:val="22"/>
-          <w:szCs w:val="22"/>
+          <w:sz w:val="24"/>
+          <w:szCs w:val="24"/>
           <w:lang w:val="es-AR" w:eastAsia="es-AR"/>
           <w14:ligatures w14:val="standardContextual"/>
         </w:rPr>
       </w:pPr>
-      <w:hyperlink w:anchor="_Toc177732342" w:history="1">
+      <w:hyperlink w:anchor="_Toc177737588" w:history="1">
         <w:r>
           <w:rPr>
             <w:rStyle w:val="Hipervnculo"/>
@@ -1420,7 +1420,7 @@
             <w:noProof/>
             <w:webHidden/>
           </w:rPr>
-          <w:instrText xml:space="preserve"> PAGEREF _Toc177732342 \h </w:instrText>
+          <w:instrText xml:space="preserve"> PAGEREF _Toc177737588 \h </w:instrText>
         </w:r>
         <w:r>
           <w:rPr>
@@ -1460,13 +1460,13 @@
           <w:iCs w:val="0"/>
           <w:noProof/>
           <w:kern w:val="2"/>
-          <w:sz w:val="22"/>
-          <w:szCs w:val="22"/>
+          <w:sz w:val="24"/>
+          <w:szCs w:val="24"/>
           <w:lang w:val="es-AR" w:eastAsia="es-AR"/>
           <w14:ligatures w14:val="standardContextual"/>
         </w:rPr>
       </w:pPr>
-      <w:hyperlink w:anchor="_Toc177732343" w:history="1">
+      <w:hyperlink w:anchor="_Toc177737589" w:history="1">
         <w:r>
           <w:rPr>
             <w:rStyle w:val="Hipervnculo"/>
@@ -1493,7 +1493,7 @@
             <w:noProof/>
             <w:webHidden/>
           </w:rPr>
-          <w:instrText xml:space="preserve"> PAGEREF _Toc177732343 \h </w:instrText>
+          <w:instrText xml:space="preserve"> PAGEREF _Toc177737589 \h </w:instrText>
         </w:r>
         <w:r>
           <w:rPr>
@@ -1533,13 +1533,13 @@
           <w:iCs w:val="0"/>
           <w:noProof/>
           <w:kern w:val="2"/>
-          <w:sz w:val="22"/>
-          <w:szCs w:val="22"/>
+          <w:sz w:val="24"/>
+          <w:szCs w:val="24"/>
           <w:lang w:val="es-AR" w:eastAsia="es-AR"/>
           <w14:ligatures w14:val="standardContextual"/>
         </w:rPr>
       </w:pPr>
-      <w:hyperlink w:anchor="_Toc177732344" w:history="1">
+      <w:hyperlink w:anchor="_Toc177737590" w:history="1">
         <w:r>
           <w:rPr>
             <w:rStyle w:val="Hipervnculo"/>
@@ -1566,7 +1566,7 @@
             <w:noProof/>
             <w:webHidden/>
           </w:rPr>
-          <w:instrText xml:space="preserve"> PAGEREF _Toc177732344 \h </w:instrText>
+          <w:instrText xml:space="preserve"> PAGEREF _Toc177737590 \h </w:instrText>
         </w:r>
         <w:r>
           <w:rPr>
@@ -1606,13 +1606,13 @@
           <w:iCs w:val="0"/>
           <w:noProof/>
           <w:kern w:val="2"/>
-          <w:sz w:val="22"/>
-          <w:szCs w:val="22"/>
+          <w:sz w:val="24"/>
+          <w:szCs w:val="24"/>
           <w:lang w:val="es-AR" w:eastAsia="es-AR"/>
           <w14:ligatures w14:val="standardContextual"/>
         </w:rPr>
       </w:pPr>
-      <w:hyperlink w:anchor="_Toc177732345" w:history="1">
+      <w:hyperlink w:anchor="_Toc177737591" w:history="1">
         <w:r>
           <w:rPr>
             <w:rStyle w:val="Hipervnculo"/>
@@ -1639,7 +1639,7 @@
             <w:noProof/>
             <w:webHidden/>
           </w:rPr>
-          <w:instrText xml:space="preserve"> PAGEREF _Toc177732345 \h </w:instrText>
+          <w:instrText xml:space="preserve"> PAGEREF _Toc177737591 \h </w:instrText>
         </w:r>
         <w:r>
           <w:rPr>
@@ -1679,13 +1679,13 @@
           <w:bCs w:val="0"/>
           <w:noProof/>
           <w:kern w:val="2"/>
-          <w:sz w:val="22"/>
-          <w:szCs w:val="22"/>
+          <w:sz w:val="24"/>
+          <w:szCs w:val="24"/>
           <w:lang w:val="es-AR" w:eastAsia="es-AR"/>
           <w14:ligatures w14:val="standardContextual"/>
         </w:rPr>
       </w:pPr>
-      <w:hyperlink w:anchor="_Toc177732346" w:history="1">
+      <w:hyperlink w:anchor="_Toc177737592" w:history="1">
         <w:r>
           <w:rPr>
             <w:rStyle w:val="Hipervnculo"/>
@@ -1712,7 +1712,7 @@
             <w:noProof/>
             <w:webHidden/>
           </w:rPr>
-          <w:instrText xml:space="preserve"> PAGEREF _Toc177732346 \h </w:instrText>
+          <w:instrText xml:space="preserve"> PAGEREF _Toc177737592 \h </w:instrText>
         </w:r>
         <w:r>
           <w:rPr>
@@ -1752,13 +1752,13 @@
           <w:iCs w:val="0"/>
           <w:noProof/>
           <w:kern w:val="2"/>
-          <w:sz w:val="22"/>
-          <w:szCs w:val="22"/>
+          <w:sz w:val="24"/>
+          <w:szCs w:val="24"/>
           <w:lang w:val="es-AR" w:eastAsia="es-AR"/>
           <w14:ligatures w14:val="standardContextual"/>
         </w:rPr>
       </w:pPr>
-      <w:hyperlink w:anchor="_Toc177732347" w:history="1">
+      <w:hyperlink w:anchor="_Toc177737593" w:history="1">
         <w:r>
           <w:rPr>
             <w:rStyle w:val="Hipervnculo"/>
@@ -1785,7 +1785,7 @@
             <w:noProof/>
             <w:webHidden/>
           </w:rPr>
-          <w:instrText xml:space="preserve"> PAGEREF _Toc177732347 \h </w:instrText>
+          <w:instrText xml:space="preserve"> PAGEREF _Toc177737593 \h </w:instrText>
         </w:r>
         <w:r>
           <w:rPr>
@@ -1825,13 +1825,13 @@
           <w:iCs w:val="0"/>
           <w:noProof/>
           <w:kern w:val="2"/>
-          <w:sz w:val="22"/>
-          <w:szCs w:val="22"/>
+          <w:sz w:val="24"/>
+          <w:szCs w:val="24"/>
           <w:lang w:val="es-AR" w:eastAsia="es-AR"/>
           <w14:ligatures w14:val="standardContextual"/>
         </w:rPr>
       </w:pPr>
-      <w:hyperlink w:anchor="_Toc177732348" w:history="1">
+      <w:hyperlink w:anchor="_Toc177737594" w:history="1">
         <w:r>
           <w:rPr>
             <w:rStyle w:val="Hipervnculo"/>
@@ -1858,7 +1858,7 @@
             <w:noProof/>
             <w:webHidden/>
           </w:rPr>
-          <w:instrText xml:space="preserve"> PAGEREF _Toc177732348 \h </w:instrText>
+          <w:instrText xml:space="preserve"> PAGEREF _Toc177737594 \h </w:instrText>
         </w:r>
         <w:r>
           <w:rPr>
@@ -1898,13 +1898,13 @@
           <w:iCs w:val="0"/>
           <w:noProof/>
           <w:kern w:val="2"/>
-          <w:sz w:val="22"/>
-          <w:szCs w:val="22"/>
+          <w:sz w:val="24"/>
+          <w:szCs w:val="24"/>
           <w:lang w:val="es-AR" w:eastAsia="es-AR"/>
           <w14:ligatures w14:val="standardContextual"/>
         </w:rPr>
       </w:pPr>
-      <w:hyperlink w:anchor="_Toc177732349" w:history="1">
+      <w:hyperlink w:anchor="_Toc177737595" w:history="1">
         <w:r>
           <w:rPr>
             <w:rStyle w:val="Hipervnculo"/>
@@ -1931,7 +1931,7 @@
             <w:noProof/>
             <w:webHidden/>
           </w:rPr>
-          <w:instrText xml:space="preserve"> PAGEREF _Toc177732349 \h </w:instrText>
+          <w:instrText xml:space="preserve"> PAGEREF _Toc177737595 \h </w:instrText>
         </w:r>
         <w:r>
           <w:rPr>
@@ -1971,13 +1971,13 @@
           <w:iCs w:val="0"/>
           <w:noProof/>
           <w:kern w:val="2"/>
-          <w:sz w:val="22"/>
-          <w:szCs w:val="22"/>
+          <w:sz w:val="24"/>
+          <w:szCs w:val="24"/>
           <w:lang w:val="es-AR" w:eastAsia="es-AR"/>
           <w14:ligatures w14:val="standardContextual"/>
         </w:rPr>
       </w:pPr>
-      <w:hyperlink w:anchor="_Toc177732350" w:history="1">
+      <w:hyperlink w:anchor="_Toc177737596" w:history="1">
         <w:r>
           <w:rPr>
             <w:rStyle w:val="Hipervnculo"/>
@@ -2004,7 +2004,7 @@
             <w:noProof/>
             <w:webHidden/>
           </w:rPr>
-          <w:instrText xml:space="preserve"> PAGEREF _Toc177732350 \h </w:instrText>
+          <w:instrText xml:space="preserve"> PAGEREF _Toc177737596 \h </w:instrText>
         </w:r>
         <w:r>
           <w:rPr>
@@ -2044,13 +2044,13 @@
           <w:iCs w:val="0"/>
           <w:noProof/>
           <w:kern w:val="2"/>
-          <w:sz w:val="22"/>
-          <w:szCs w:val="22"/>
+          <w:sz w:val="24"/>
+          <w:szCs w:val="24"/>
           <w:lang w:val="es-AR" w:eastAsia="es-AR"/>
           <w14:ligatures w14:val="standardContextual"/>
         </w:rPr>
       </w:pPr>
-      <w:hyperlink w:anchor="_Toc177732351" w:history="1">
+      <w:hyperlink w:anchor="_Toc177737597" w:history="1">
         <w:r>
           <w:rPr>
             <w:rStyle w:val="Hipervnculo"/>
@@ -2077,7 +2077,7 @@
             <w:noProof/>
             <w:webHidden/>
           </w:rPr>
-          <w:instrText xml:space="preserve"> PAGEREF _Toc177732351 \h </w:instrText>
+          <w:instrText xml:space="preserve"> PAGEREF _Toc177737597 \h </w:instrText>
         </w:r>
         <w:r>
           <w:rPr>
@@ -2117,13 +2117,13 @@
           <w:bCs w:val="0"/>
           <w:noProof/>
           <w:kern w:val="2"/>
-          <w:sz w:val="22"/>
-          <w:szCs w:val="22"/>
+          <w:sz w:val="24"/>
+          <w:szCs w:val="24"/>
           <w:lang w:val="es-AR" w:eastAsia="es-AR"/>
           <w14:ligatures w14:val="standardContextual"/>
         </w:rPr>
       </w:pPr>
-      <w:hyperlink w:anchor="_Toc177732352" w:history="1">
+      <w:hyperlink w:anchor="_Toc177737598" w:history="1">
         <w:r>
           <w:rPr>
             <w:rStyle w:val="Hipervnculo"/>
@@ -2150,7 +2150,7 @@
             <w:noProof/>
             <w:webHidden/>
           </w:rPr>
-          <w:instrText xml:space="preserve"> PAGEREF _Toc177732352 \h </w:instrText>
+          <w:instrText xml:space="preserve"> PAGEREF _Toc177737598 \h </w:instrText>
         </w:r>
         <w:r>
           <w:rPr>
@@ -2170,7 +2170,7 @@
             <w:noProof/>
             <w:webHidden/>
           </w:rPr>
-          <w:t>8</w:t>
+          <w:t>9</w:t>
         </w:r>
         <w:r>
           <w:rPr>
@@ -2190,13 +2190,13 @@
           <w:iCs w:val="0"/>
           <w:noProof/>
           <w:kern w:val="2"/>
-          <w:sz w:val="22"/>
-          <w:szCs w:val="22"/>
+          <w:sz w:val="24"/>
+          <w:szCs w:val="24"/>
           <w:lang w:val="es-AR" w:eastAsia="es-AR"/>
           <w14:ligatures w14:val="standardContextual"/>
         </w:rPr>
       </w:pPr>
-      <w:hyperlink w:anchor="_Toc177732353" w:history="1">
+      <w:hyperlink w:anchor="_Toc177737599" w:history="1">
         <w:r>
           <w:rPr>
             <w:rStyle w:val="Hipervnculo"/>
@@ -2223,7 +2223,7 @@
             <w:noProof/>
             <w:webHidden/>
           </w:rPr>
-          <w:instrText xml:space="preserve"> PAGEREF _Toc177732353 \h </w:instrText>
+          <w:instrText xml:space="preserve"> PAGEREF _Toc177737599 \h </w:instrText>
         </w:r>
         <w:r>
           <w:rPr>
@@ -2263,13 +2263,13 @@
           <w:iCs w:val="0"/>
           <w:noProof/>
           <w:kern w:val="2"/>
-          <w:sz w:val="22"/>
-          <w:szCs w:val="22"/>
+          <w:sz w:val="24"/>
+          <w:szCs w:val="24"/>
           <w:lang w:val="es-AR" w:eastAsia="es-AR"/>
           <w14:ligatures w14:val="standardContextual"/>
         </w:rPr>
       </w:pPr>
-      <w:hyperlink w:anchor="_Toc177732354" w:history="1">
+      <w:hyperlink w:anchor="_Toc177737600" w:history="1">
         <w:r>
           <w:rPr>
             <w:rStyle w:val="Hipervnculo"/>
@@ -2296,7 +2296,7 @@
             <w:noProof/>
             <w:webHidden/>
           </w:rPr>
-          <w:instrText xml:space="preserve"> PAGEREF _Toc177732354 \h </w:instrText>
+          <w:instrText xml:space="preserve"> PAGEREF _Toc177737600 \h </w:instrText>
         </w:r>
         <w:r>
           <w:rPr>
@@ -2336,13 +2336,13 @@
           <w:iCs w:val="0"/>
           <w:noProof/>
           <w:kern w:val="2"/>
-          <w:sz w:val="22"/>
-          <w:szCs w:val="22"/>
+          <w:sz w:val="24"/>
+          <w:szCs w:val="24"/>
           <w:lang w:val="es-AR" w:eastAsia="es-AR"/>
           <w14:ligatures w14:val="standardContextual"/>
         </w:rPr>
       </w:pPr>
-      <w:hyperlink w:anchor="_Toc177732355" w:history="1">
+      <w:hyperlink w:anchor="_Toc177737601" w:history="1">
         <w:r>
           <w:rPr>
             <w:rStyle w:val="Hipervnculo"/>
@@ -2369,7 +2369,7 @@
             <w:noProof/>
             <w:webHidden/>
           </w:rPr>
-          <w:instrText xml:space="preserve"> PAGEREF _Toc177732355 \h </w:instrText>
+          <w:instrText xml:space="preserve"> PAGEREF _Toc177737601 \h </w:instrText>
         </w:r>
         <w:r>
           <w:rPr>
@@ -2409,13 +2409,13 @@
           <w:iCs w:val="0"/>
           <w:noProof/>
           <w:kern w:val="2"/>
-          <w:sz w:val="22"/>
-          <w:szCs w:val="22"/>
+          <w:sz w:val="24"/>
+          <w:szCs w:val="24"/>
           <w:lang w:val="es-AR" w:eastAsia="es-AR"/>
           <w14:ligatures w14:val="standardContextual"/>
         </w:rPr>
       </w:pPr>
-      <w:hyperlink w:anchor="_Toc177732356" w:history="1">
+      <w:hyperlink w:anchor="_Toc177737602" w:history="1">
         <w:r>
           <w:rPr>
             <w:rStyle w:val="Hipervnculo"/>
@@ -2442,7 +2442,7 @@
             <w:noProof/>
             <w:webHidden/>
           </w:rPr>
-          <w:instrText xml:space="preserve"> PAGEREF _Toc177732356 \h </w:instrText>
+          <w:instrText xml:space="preserve"> PAGEREF _Toc177737602 \h </w:instrText>
         </w:r>
         <w:r>
           <w:rPr>
@@ -2507,12 +2507,7 @@
       <w:pPr>
         <w:pStyle w:val="PSI-Ttulo1"/>
       </w:pPr>
-    </w:p>
-    <w:p>
-      <w:pPr>
-        <w:pStyle w:val="PSI-Ttulo1"/>
-      </w:pPr>
-      <w:bookmarkStart w:id="0" w:name="_Toc177732335"/>
+      <w:bookmarkStart w:id="0" w:name="_Toc177737581"/>
       <w:r>
         <w:t>Introducción</w:t>
       </w:r>
@@ -2522,7 +2517,7 @@
       <w:pPr>
         <w:pStyle w:val="PSI-Ttulo2"/>
       </w:pPr>
-      <w:bookmarkStart w:id="1" w:name="_Toc177732336"/>
+      <w:bookmarkStart w:id="1" w:name="_Toc177737582"/>
       <w:r>
         <w:t>Roles y Responsabilidades</w:t>
       </w:r>
@@ -2546,7 +2541,7 @@
       <w:pPr>
         <w:pStyle w:val="PSI-Ttulo2"/>
       </w:pPr>
-      <w:bookmarkStart w:id="2" w:name="_Toc177732337"/>
+      <w:bookmarkStart w:id="2" w:name="_Toc177737583"/>
       <w:r>
         <w:t>Documentación a generar</w:t>
       </w:r>
@@ -2556,7 +2551,7 @@
       <w:pPr>
         <w:pStyle w:val="PSI-Ttulo3"/>
       </w:pPr>
-      <w:bookmarkStart w:id="3" w:name="_Toc177732338"/>
+      <w:bookmarkStart w:id="3" w:name="_Toc177737584"/>
       <w:r>
         <w:t>Gestión de Riesgos, Anexo 1.</w:t>
       </w:r>
@@ -2581,7 +2576,7 @@
       <w:r>
         <w:br/>
       </w:r>
-      <w:bookmarkStart w:id="4" w:name="_Toc177732339"/>
+      <w:bookmarkStart w:id="4" w:name="_Toc177737585"/>
       <w:r>
         <w:t>Seguimiento de Riesgos</w:t>
       </w:r>
@@ -2617,7 +2612,7 @@
       <w:pPr>
         <w:pStyle w:val="PSI-Ttulo2"/>
       </w:pPr>
-      <w:bookmarkStart w:id="5" w:name="_Toc177732340"/>
+      <w:bookmarkStart w:id="5" w:name="_Toc177737586"/>
       <w:r>
         <w:t>Resumen del circuito de Trabajo</w:t>
       </w:r>
@@ -2650,7 +2645,7 @@
       <w:pPr>
         <w:pStyle w:val="PSI-Ttulo1"/>
       </w:pPr>
-      <w:bookmarkStart w:id="6" w:name="_Toc177732341"/>
+      <w:bookmarkStart w:id="6" w:name="_Toc177737587"/>
       <w:r>
         <w:t>Identificación y Evaluación de Riesgos</w:t>
       </w:r>
@@ -2660,7 +2655,7 @@
       <w:pPr>
         <w:pStyle w:val="PSI-Ttulo2"/>
       </w:pPr>
-      <w:bookmarkStart w:id="7" w:name="_Toc177732342"/>
+      <w:bookmarkStart w:id="7" w:name="_Toc177737588"/>
       <w:r>
         <w:t>Etapa de trabajo</w:t>
       </w:r>
@@ -2685,7 +2680,7 @@
       <w:pPr>
         <w:pStyle w:val="PSI-Ttulo2"/>
       </w:pPr>
-      <w:bookmarkStart w:id="8" w:name="_Toc177732343"/>
+      <w:bookmarkStart w:id="8" w:name="_Toc177737589"/>
       <w:r>
         <w:lastRenderedPageBreak/>
         <w:t>Documentos relacionados</w:t>
@@ -2711,7 +2706,7 @@
       <w:pPr>
         <w:pStyle w:val="PSI-Ttulo2"/>
       </w:pPr>
-      <w:bookmarkStart w:id="9" w:name="_Toc177732344"/>
+      <w:bookmarkStart w:id="9" w:name="_Toc177737590"/>
       <w:r>
         <w:t xml:space="preserve">Descripción de </w:t>
       </w:r>
@@ -2915,7 +2910,7 @@
       <w:pPr>
         <w:pStyle w:val="PSI-Ttulo2"/>
       </w:pPr>
-      <w:bookmarkStart w:id="10" w:name="_Toc177732345"/>
+      <w:bookmarkStart w:id="10" w:name="_Toc177737591"/>
       <w:r>
         <w:t xml:space="preserve">Metodología de </w:t>
       </w:r>
@@ -3078,7 +3073,7 @@
       <w:pPr>
         <w:pStyle w:val="PSI-Ttulo1"/>
       </w:pPr>
-      <w:bookmarkStart w:id="11" w:name="_Toc177732346"/>
+      <w:bookmarkStart w:id="11" w:name="_Toc177737592"/>
       <w:r>
         <w:t>Análisis de Riesgos</w:t>
       </w:r>
@@ -3091,7 +3086,7 @@
       <w:pPr>
         <w:pStyle w:val="PSI-Ttulo2"/>
       </w:pPr>
-      <w:bookmarkStart w:id="12" w:name="_Toc177732347"/>
+      <w:bookmarkStart w:id="12" w:name="_Toc177737593"/>
       <w:r>
         <w:t>Etapa de trabajo</w:t>
       </w:r>
@@ -3122,7 +3117,7 @@
       <w:pPr>
         <w:pStyle w:val="PSI-Ttulo2"/>
       </w:pPr>
-      <w:bookmarkStart w:id="13" w:name="_Toc177732348"/>
+      <w:bookmarkStart w:id="13" w:name="_Toc177737594"/>
       <w:r>
         <w:t>Documentos relacionados</w:t>
       </w:r>
@@ -3172,7 +3167,7 @@
       <w:pPr>
         <w:pStyle w:val="PSI-Ttulo2"/>
       </w:pPr>
-      <w:bookmarkStart w:id="14" w:name="_Toc177732349"/>
+      <w:bookmarkStart w:id="14" w:name="_Toc177737595"/>
       <w:r>
         <w:t>Descripción de la hoja de cálculo</w:t>
       </w:r>
@@ -3283,7 +3278,7 @@
       <w:pPr>
         <w:pStyle w:val="PSI-Ttulo2"/>
       </w:pPr>
-      <w:bookmarkStart w:id="15" w:name="_Toc177732350"/>
+      <w:bookmarkStart w:id="15" w:name="_Toc177737596"/>
       <w:r>
         <w:t>Metodología de t</w:t>
       </w:r>
@@ -3392,7 +3387,7 @@
       <w:pPr>
         <w:pStyle w:val="PSI-Ttulo2"/>
       </w:pPr>
-      <w:bookmarkStart w:id="16" w:name="_Toc177732351"/>
+      <w:bookmarkStart w:id="16" w:name="_Toc177737597"/>
       <w:r>
         <w:t>Método Tongji</w:t>
       </w:r>
@@ -3404,13 +3399,22 @@
         <w:ind w:left="0" w:firstLine="0"/>
       </w:pPr>
       <w:r>
-        <w:t xml:space="preserve">El método Tongji, desarrollado por la </w:t>
-      </w:r>
-      <w:r>
-        <w:t>Tongji University</w:t>
-      </w:r>
-      <w:r>
-        <w:t xml:space="preserve"> en China, es una metodología de análisis y evaluación de riesgos que se utilizará en paralelo con la propuesta por PSI. El objetivo es comparar ambos métodos y buscar ideas innovadoras para el sistema de evaluación de riesgos que utilizará Vesta Risk Manager.</w:t>
+        <w:t xml:space="preserve">El método Tongji, </w:t>
+      </w:r>
+      <w:r>
+        <w:t>este método es utilizado en</w:t>
+      </w:r>
+      <w:r>
+        <w:t xml:space="preserve"> la </w:t>
+      </w:r>
+      <w:r>
+        <w:t xml:space="preserve">universidad de </w:t>
+      </w:r>
+      <w:r>
+        <w:t xml:space="preserve">Tongji </w:t>
+      </w:r>
+      <w:r>
+        <w:t>en China, es una metodología de análisis y evaluación de riesgos que se utilizará en paralelo con la propuesta por PSI. El objetivo es comparar ambos métodos y buscar ideas innovadoras para el sistema de evaluación de riesgos que utilizará Vesta Risk Manager.</w:t>
       </w:r>
     </w:p>
     <w:p>
@@ -3419,7 +3423,19 @@
         <w:ind w:left="0" w:firstLine="0"/>
       </w:pPr>
       <w:r>
-        <w:t>El método Tongji consiste en evaluar el impacto y la probabilidad de los riesgos en una escala del 1 al 10. Posteriormente, se multiplica el nivel de impacto por el de probabilidad, obteniendo el factor de riesgo. Las decisiones se tomarán en función de la importancia del riesgo, según el factor de riesgo resultante.</w:t>
+        <w:t xml:space="preserve">El método Tongji consiste </w:t>
+      </w:r>
+      <w:r>
+        <w:t xml:space="preserve">en clasificar los riesgos en la siguiente escala (Actores, Tecnología, Estructura y tareas), luego se procede a </w:t>
+      </w:r>
+      <w:r>
+        <w:t>evalua</w:t>
+      </w:r>
+      <w:r>
+        <w:t>r</w:t>
+      </w:r>
+      <w:r>
+        <w:t xml:space="preserve"> el impacto y la probabilidad de los riesgos en una escala del 1 al 10. Posteriormente, se multiplica el nivel de impacto por el de probabilidad, obteniendo el factor de riesgo. Las decisiones se tomarán en función de la importancia del riesgo, según el factor de riesgo resultante.</w:t>
       </w:r>
     </w:p>
     <w:p>
@@ -3515,13 +3531,7 @@
         <w:rPr>
           <w:noProof/>
         </w:rPr>
-        <w:t xml:space="preserve">: </w:t>
-      </w:r>
-      <w:r>
-        <w:rPr>
-          <w:noProof/>
-        </w:rPr>
-        <w:t>Tabla con valores de impacto de los riesgos</w:t>
+        <w:t>: Tabla con valores de impacto de los riesgos</w:t>
       </w:r>
       <w:r>
         <w:rPr>
@@ -3628,13 +3638,7 @@
         <w:rPr>
           <w:noProof/>
         </w:rPr>
-        <w:t xml:space="preserve">: </w:t>
-      </w:r>
-      <w:r>
-        <w:rPr>
-          <w:noProof/>
-        </w:rPr>
-        <w:t>Tabla con valores de probabilidad de los riesgos</w:t>
+        <w:t>: Tabla con valores de probabilidad de los riesgos</w:t>
       </w:r>
       <w:r>
         <w:rPr>
@@ -3740,13 +3744,7 @@
         <w:rPr>
           <w:noProof/>
         </w:rPr>
-        <w:t xml:space="preserve">: </w:t>
-      </w:r>
-      <w:r>
-        <w:rPr>
-          <w:noProof/>
-        </w:rPr>
-        <w:t>Tabla para la toma de desiciones</w:t>
+        <w:t>: Tabla para la toma de desiciones</w:t>
       </w:r>
       <w:r>
         <w:rPr>
@@ -3780,7 +3778,7 @@
       <w:pPr>
         <w:pStyle w:val="PSI-Ttulo1"/>
       </w:pPr>
-      <w:bookmarkStart w:id="17" w:name="_Toc177732352"/>
+      <w:bookmarkStart w:id="17" w:name="_Toc177737598"/>
       <w:r>
         <w:t>Seguimiento de Riesgos</w:t>
       </w:r>
@@ -3793,7 +3791,7 @@
       <w:pPr>
         <w:pStyle w:val="PSI-Ttulo2"/>
       </w:pPr>
-      <w:bookmarkStart w:id="18" w:name="_Toc177732353"/>
+      <w:bookmarkStart w:id="18" w:name="_Toc177737599"/>
       <w:r>
         <w:t>Etapa de trabajo</w:t>
       </w:r>
@@ -3822,7 +3820,7 @@
       <w:pPr>
         <w:pStyle w:val="PSI-Ttulo2"/>
       </w:pPr>
-      <w:bookmarkStart w:id="19" w:name="_Toc177732354"/>
+      <w:bookmarkStart w:id="19" w:name="_Toc177737600"/>
       <w:r>
         <w:t>Documentos relacionados</w:t>
       </w:r>
@@ -3848,7 +3846,7 @@
       <w:pPr>
         <w:pStyle w:val="PSI-Ttulo2"/>
       </w:pPr>
-      <w:bookmarkStart w:id="20" w:name="_Toc177732355"/>
+      <w:bookmarkStart w:id="20" w:name="_Toc177737601"/>
       <w:r>
         <w:t>Descripción del documento</w:t>
       </w:r>
@@ -3887,7 +3885,7 @@
       <w:pPr>
         <w:pStyle w:val="PSI-Ttulo2"/>
       </w:pPr>
-      <w:bookmarkStart w:id="21" w:name="_Toc177732356"/>
+      <w:bookmarkStart w:id="21" w:name="_Toc177737602"/>
       <w:r>
         <w:t>Metodología de trabajo</w:t>
       </w:r>

</xml_diff>